<commit_message>
Chap1 terminé, modif logo tdr
</commit_message>
<xml_diff>
--- a/page de garde.docx
+++ b/page de garde.docx
@@ -14,6 +14,76 @@
           <w:i w:val="0"/>
         </w:rPr>
       </w:pPr>
+      <w:r>
+        <w:rPr>
+          <w:b w:val="0"/>
+          <w:i w:val="0"/>
+          <w:noProof/>
+          <w:sz w:val="20"/>
+          <w:lang w:val="en-US"/>
+        </w:rPr>
+        <w:drawing>
+          <wp:anchor distT="0" distB="0" distL="114300" distR="114300" simplePos="0" relativeHeight="251661824" behindDoc="0" locked="0" layoutInCell="1" allowOverlap="1">
+            <wp:simplePos x="0" y="0"/>
+            <wp:positionH relativeFrom="column">
+              <wp:posOffset>2655883</wp:posOffset>
+            </wp:positionH>
+            <wp:positionV relativeFrom="paragraph">
+              <wp:posOffset>-208915</wp:posOffset>
+            </wp:positionV>
+            <wp:extent cx="1452662" cy="1452662"/>
+            <wp:effectExtent l="0" t="0" r="0" b="0"/>
+            <wp:wrapNone/>
+            <wp:docPr id="6" name="Image 6"/>
+            <wp:cNvGraphicFramePr>
+              <a:graphicFrameLocks xmlns:a="http://schemas.openxmlformats.org/drawingml/2006/main" noChangeAspect="1"/>
+            </wp:cNvGraphicFramePr>
+            <a:graphic xmlns:a="http://schemas.openxmlformats.org/drawingml/2006/main">
+              <a:graphicData uri="http://schemas.openxmlformats.org/drawingml/2006/picture">
+                <pic:pic xmlns:pic="http://schemas.openxmlformats.org/drawingml/2006/picture">
+                  <pic:nvPicPr>
+                    <pic:cNvPr id="0" name="Picture 2" descr="C:\Users\Boniface Tatou\Pictures\logos\Logo-tdr.avif"/>
+                    <pic:cNvPicPr>
+                      <a:picLocks noChangeAspect="1" noChangeArrowheads="1"/>
+                    </pic:cNvPicPr>
+                  </pic:nvPicPr>
+                  <pic:blipFill>
+                    <a:blip r:embed="rId6">
+                      <a:extLst>
+                        <a:ext uri="{28A0092B-C50C-407E-A947-70E740481C1C}">
+                          <a14:useLocalDpi xmlns:a14="http://schemas.microsoft.com/office/drawing/2010/main" val="0"/>
+                        </a:ext>
+                      </a:extLst>
+                    </a:blip>
+                    <a:stretch>
+                      <a:fillRect/>
+                    </a:stretch>
+                  </pic:blipFill>
+                  <pic:spPr bwMode="auto">
+                    <a:xfrm>
+                      <a:off x="0" y="0"/>
+                      <a:ext cx="1452662" cy="1452662"/>
+                    </a:xfrm>
+                    <a:prstGeom prst="rect">
+                      <a:avLst/>
+                    </a:prstGeom>
+                    <a:noFill/>
+                    <a:ln>
+                      <a:noFill/>
+                    </a:ln>
+                  </pic:spPr>
+                </pic:pic>
+              </a:graphicData>
+            </a:graphic>
+            <wp14:sizeRelH relativeFrom="margin">
+              <wp14:pctWidth>0</wp14:pctWidth>
+            </wp14:sizeRelH>
+            <wp14:sizeRelV relativeFrom="margin">
+              <wp14:pctHeight>0</wp14:pctHeight>
+            </wp14:sizeRelV>
+          </wp:anchor>
+        </w:drawing>
+      </w:r>
       <w:r>
         <w:rPr>
           <w:rFonts w:ascii="Times New Roman"/>
@@ -56,7 +126,7 @@
                     </pic:cNvPicPr>
                   </pic:nvPicPr>
                   <pic:blipFill>
-                    <a:blip r:embed="rId6" cstate="print">
+                    <a:blip r:embed="rId7" cstate="print">
                       <a:extLst>
                         <a:ext uri="{28A0092B-C50C-407E-A947-70E740481C1C}">
                           <a14:useLocalDpi xmlns:a14="http://schemas.microsoft.com/office/drawing/2010/main" val="0"/>
@@ -72,85 +142,6 @@
                     <a:xfrm>
                       <a:off x="0" y="0"/>
                       <a:ext cx="1617345" cy="755015"/>
-                    </a:xfrm>
-                    <a:prstGeom prst="rect">
-                      <a:avLst/>
-                    </a:prstGeom>
-                    <a:noFill/>
-                    <a:ln>
-                      <a:noFill/>
-                    </a:ln>
-                  </pic:spPr>
-                </pic:pic>
-              </a:graphicData>
-            </a:graphic>
-            <wp14:sizeRelH relativeFrom="margin">
-              <wp14:pctWidth>0</wp14:pctWidth>
-            </wp14:sizeRelH>
-            <wp14:sizeRelV relativeFrom="margin">
-              <wp14:pctHeight>0</wp14:pctHeight>
-            </wp14:sizeRelV>
-          </wp:anchor>
-        </w:drawing>
-      </w:r>
-      <w:r>
-        <w:rPr>
-          <w:b w:val="0"/>
-          <w:i w:val="0"/>
-          <w:noProof/>
-          <w:sz w:val="20"/>
-          <w:lang w:val="en-US"/>
-        </w:rPr>
-        <w:drawing>
-          <wp:anchor distT="0" distB="0" distL="114300" distR="114300" simplePos="0" relativeHeight="251661824" behindDoc="0" locked="0" layoutInCell="1" allowOverlap="1">
-            <wp:simplePos x="0" y="0"/>
-            <wp:positionH relativeFrom="column">
-              <wp:posOffset>4334949</wp:posOffset>
-            </wp:positionH>
-            <wp:positionV relativeFrom="paragraph">
-              <wp:posOffset>16022</wp:posOffset>
-            </wp:positionV>
-            <wp:extent cx="1203325" cy="824865"/>
-            <wp:effectExtent l="0" t="0" r="0" b="0"/>
-            <wp:wrapThrough wrapText="bothSides">
-              <wp:wrapPolygon edited="0">
-                <wp:start x="0" y="0"/>
-                <wp:lineTo x="0" y="20952"/>
-                <wp:lineTo x="21201" y="20952"/>
-                <wp:lineTo x="21201" y="0"/>
-                <wp:lineTo x="0" y="0"/>
-              </wp:wrapPolygon>
-            </wp:wrapThrough>
-            <wp:docPr id="6" name="Image 6" descr="C:\Users\Boniface Tatou\Pictures\logos\Logo-tdr.avif"/>
-            <wp:cNvGraphicFramePr>
-              <a:graphicFrameLocks xmlns:a="http://schemas.openxmlformats.org/drawingml/2006/main" noChangeAspect="1"/>
-            </wp:cNvGraphicFramePr>
-            <a:graphic xmlns:a="http://schemas.openxmlformats.org/drawingml/2006/main">
-              <a:graphicData uri="http://schemas.openxmlformats.org/drawingml/2006/picture">
-                <pic:pic xmlns:pic="http://schemas.openxmlformats.org/drawingml/2006/picture">
-                  <pic:nvPicPr>
-                    <pic:cNvPr id="0" name="Picture 2" descr="C:\Users\Boniface Tatou\Pictures\logos\Logo-tdr.avif"/>
-                    <pic:cNvPicPr>
-                      <a:picLocks noChangeAspect="1" noChangeArrowheads="1"/>
-                    </pic:cNvPicPr>
-                  </pic:nvPicPr>
-                  <pic:blipFill>
-                    <a:blip r:embed="rId7" cstate="print">
-                      <a:extLst>
-                        <a:ext uri="{28A0092B-C50C-407E-A947-70E740481C1C}">
-                          <a14:useLocalDpi xmlns:a14="http://schemas.microsoft.com/office/drawing/2010/main" val="0"/>
-                        </a:ext>
-                      </a:extLst>
-                    </a:blip>
-                    <a:srcRect/>
-                    <a:stretch>
-                      <a:fillRect/>
-                    </a:stretch>
-                  </pic:blipFill>
-                  <pic:spPr bwMode="auto">
-                    <a:xfrm>
-                      <a:off x="0" y="0"/>
-                      <a:ext cx="1203325" cy="824865"/>
                     </a:xfrm>
                     <a:prstGeom prst="rect">
                       <a:avLst/>
@@ -554,6 +545,8 @@
         </w:rPr>
         <w:t>:</w:t>
       </w:r>
+      <w:bookmarkStart w:id="0" w:name="_GoBack"/>
+      <w:bookmarkEnd w:id="0"/>
     </w:p>
     <w:p>
       <w:pPr>
@@ -1135,18 +1128,7 @@
           <w:sz w:val="26"/>
           <w:szCs w:val="26"/>
         </w:rPr>
-        <w:t>H</w:t>
-      </w:r>
-      <w:bookmarkStart w:id="0" w:name="_GoBack"/>
-      <w:bookmarkEnd w:id="0"/>
-      <w:r>
-        <w:rPr>
-          <w:rFonts w:ascii="Cambria" w:hAnsi="Cambria"/>
-          <w:i w:val="0"/>
-          <w:sz w:val="26"/>
-          <w:szCs w:val="26"/>
-        </w:rPr>
-        <w:t>ATMANN Ulrich Kombeul</w:t>
+        <w:t>HATMANN Ulrich Kombeul</w:t>
       </w:r>
     </w:p>
     <w:p>
@@ -1388,7 +1370,7 @@
           </mc:Choice>
           <mc:Fallback>
             <w:pict>
-              <v:rect w14:anchorId="43F24FF9" id="Rectangle 2" o:spid="_x0000_s1026" style="position:absolute;margin-left:100.55pt;margin-top:1.35pt;width:241.5pt;height:34.5pt;z-index:251646976;visibility:visible;mso-wrap-style:square;mso-wrap-distance-left:9pt;mso-wrap-distance-top:0;mso-wrap-distance-right:9pt;mso-wrap-distance-bottom:0;mso-position-horizontal:absolute;mso-position-horizontal-relative:text;mso-position-vertical:absolute;mso-position-vertical-relative:text;v-text-anchor:middle" o:gfxdata="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" filled="f" strokecolor="#92d050">
+              <v:rect w14:anchorId="57312EF9" id="Rectangle 2" o:spid="_x0000_s1026" style="position:absolute;margin-left:100.55pt;margin-top:1.35pt;width:241.5pt;height:34.5pt;z-index:251646976;visibility:visible;mso-wrap-style:square;mso-wrap-distance-left:9pt;mso-wrap-distance-top:0;mso-wrap-distance-right:9pt;mso-wrap-distance-bottom:0;mso-position-horizontal:absolute;mso-position-horizontal-relative:text;mso-position-vertical:absolute;mso-position-vertical-relative:text;v-text-anchor:middle" o:gfxdata="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" filled="f" strokecolor="#92d050">
                 <v:shadow on="t" color="black" opacity="24903f" origin=",.5" offset="0,.55556mm"/>
               </v:rect>
             </w:pict>

</xml_diff>